<commit_message>
quebra de linha nos tópicos
</commit_message>
<xml_diff>
--- a/Área de Performance.docx
+++ b/Área de Performance.docx
@@ -33,6 +33,68 @@
         </w:rPr>
         <w:t>Área de Performance</w:t>
       </w:r>
+    </w:p>
+    <w:p>
+      <w:pPr>
+        <w:ind w:firstLine="567"/>
+        <w:rPr>
+          <w:rFonts w:ascii="Times New Roman" w:hAnsi="Times New Roman" w:cs="Times New Roman"/>
+          <w:sz w:val="24"/>
+          <w:szCs w:val="24"/>
+        </w:rPr>
+      </w:pPr>
+    </w:p>
+    <w:p>
+      <w:pPr>
+        <w:ind w:firstLine="567"/>
+        <w:rPr>
+          <w:rFonts w:ascii="Times New Roman" w:hAnsi="Times New Roman" w:cs="Times New Roman"/>
+          <w:sz w:val="24"/>
+          <w:szCs w:val="24"/>
+        </w:rPr>
+      </w:pPr>
+    </w:p>
+    <w:p>
+      <w:pPr>
+        <w:ind w:firstLine="567"/>
+        <w:rPr>
+          <w:rFonts w:ascii="Times New Roman" w:hAnsi="Times New Roman" w:cs="Times New Roman"/>
+          <w:sz w:val="24"/>
+          <w:szCs w:val="24"/>
+        </w:rPr>
+      </w:pPr>
+    </w:p>
+    <w:p>
+      <w:pPr>
+        <w:ind w:firstLine="567"/>
+        <w:rPr>
+          <w:rFonts w:ascii="Times New Roman" w:hAnsi="Times New Roman" w:cs="Times New Roman"/>
+          <w:sz w:val="24"/>
+          <w:szCs w:val="24"/>
+        </w:rPr>
+      </w:pPr>
+    </w:p>
+    <w:p>
+      <w:pPr>
+        <w:ind w:firstLine="567"/>
+        <w:rPr>
+          <w:rFonts w:ascii="Times New Roman" w:hAnsi="Times New Roman" w:cs="Times New Roman"/>
+          <w:sz w:val="24"/>
+          <w:szCs w:val="24"/>
+        </w:rPr>
+      </w:pPr>
+      <w:bookmarkStart w:id="0" w:name="_GoBack"/>
+      <w:bookmarkEnd w:id="0"/>
+    </w:p>
+    <w:p>
+      <w:pPr>
+        <w:ind w:firstLine="567"/>
+        <w:rPr>
+          <w:rFonts w:ascii="Times New Roman" w:hAnsi="Times New Roman" w:cs="Times New Roman"/>
+          <w:sz w:val="24"/>
+          <w:szCs w:val="24"/>
+        </w:rPr>
+      </w:pPr>
     </w:p>
     <w:p>
       <w:pPr>
@@ -167,13 +229,21 @@
     </w:p>
     <w:p>
       <w:pPr>
-        <w:jc w:val="center"/>
-        <w:rPr>
-          <w:rFonts w:ascii="Times New Roman" w:hAnsi="Times New Roman" w:cs="Times New Roman"/>
-          <w:sz w:val="32"/>
-          <w:szCs w:val="32"/>
-        </w:rPr>
-      </w:pPr>
+        <w:spacing w:after="0" w:line="240" w:lineRule="auto"/>
+        <w:rPr>
+          <w:rFonts w:ascii="Times New Roman" w:hAnsi="Times New Roman" w:cs="Times New Roman"/>
+          <w:sz w:val="28"/>
+          <w:szCs w:val="28"/>
+        </w:rPr>
+      </w:pPr>
+      <w:r>
+        <w:rPr>
+          <w:rFonts w:ascii="Times New Roman" w:hAnsi="Times New Roman" w:cs="Times New Roman"/>
+          <w:sz w:val="28"/>
+          <w:szCs w:val="28"/>
+        </w:rPr>
+        <w:br w:type="page"/>
+      </w:r>
     </w:p>
     <w:p>
       <w:pPr>
@@ -194,6 +264,7 @@
           <w:sz w:val="32"/>
           <w:szCs w:val="32"/>
         </w:rPr>
+        <w:lastRenderedPageBreak/>
         <w:t>Etapas de um Teste de Performance:</w:t>
       </w:r>
     </w:p>
@@ -341,15 +412,6 @@
         </w:rPr>
         <w:t xml:space="preserve"> </w:t>
       </w:r>
-    </w:p>
-    <w:p>
-      <w:pPr>
-        <w:rPr>
-          <w:rFonts w:ascii="Times New Roman" w:hAnsi="Times New Roman" w:cs="Times New Roman"/>
-          <w:sz w:val="28"/>
-          <w:szCs w:val="28"/>
-        </w:rPr>
-      </w:pPr>
       <w:r>
         <w:rPr>
           <w:rFonts w:ascii="Times New Roman" w:hAnsi="Times New Roman" w:cs="Times New Roman"/>
@@ -358,6 +420,26 @@
           <w:sz w:val="28"/>
           <w:szCs w:val="28"/>
         </w:rPr>
+        <w:br w:type="page"/>
+      </w:r>
+    </w:p>
+    <w:p>
+      <w:pPr>
+        <w:rPr>
+          <w:rFonts w:ascii="Times New Roman" w:hAnsi="Times New Roman" w:cs="Times New Roman"/>
+          <w:sz w:val="28"/>
+          <w:szCs w:val="28"/>
+        </w:rPr>
+      </w:pPr>
+      <w:r>
+        <w:rPr>
+          <w:rFonts w:ascii="Times New Roman" w:hAnsi="Times New Roman" w:cs="Times New Roman"/>
+          <w:b/>
+          <w:bCs/>
+          <w:sz w:val="28"/>
+          <w:szCs w:val="28"/>
+        </w:rPr>
+        <w:lastRenderedPageBreak/>
         <w:t>Automação</w:t>
       </w:r>
       <w:r>
@@ -404,8 +486,6 @@
         </w:rPr>
         <w:t>Uma dessas modalidades é o Smoke Test, onde com uma quantidade mínima de carga (usuários simulados) consegue checar se o script está totalmente funcional para os testes reais.</w:t>
       </w:r>
-      <w:bookmarkStart w:id="0" w:name="_GoBack"/>
-      <w:bookmarkEnd w:id="0"/>
     </w:p>
     <w:p>
       <w:pPr>
@@ -505,6 +585,16 @@
             </a:graphic>
           </wp:inline>
         </w:drawing>
+      </w:r>
+      <w:r>
+        <w:rPr>
+          <w:rFonts w:ascii="Times New Roman" w:hAnsi="Times New Roman" w:cs="Times New Roman"/>
+          <w:b/>
+          <w:bCs/>
+          <w:sz w:val="28"/>
+          <w:szCs w:val="28"/>
+        </w:rPr>
+        <w:br w:type="page"/>
       </w:r>
     </w:p>
     <w:p>
@@ -688,15 +778,6 @@
         </w:rPr>
         <w:t xml:space="preserve">, </w:t>
       </w:r>
-    </w:p>
-    <w:p>
-      <w:pPr>
-        <w:rPr>
-          <w:rFonts w:ascii="Times New Roman" w:hAnsi="Times New Roman" w:cs="Times New Roman"/>
-          <w:sz w:val="28"/>
-          <w:szCs w:val="28"/>
-        </w:rPr>
-      </w:pPr>
       <w:r>
         <w:rPr>
           <w:rFonts w:ascii="Times New Roman" w:hAnsi="Times New Roman" w:cs="Times New Roman"/>
@@ -705,26 +786,8 @@
           <w:sz w:val="28"/>
           <w:szCs w:val="28"/>
         </w:rPr>
-        <w:t>Monitoramento</w:t>
-      </w:r>
-      <w:r>
-        <w:rPr>
-          <w:rFonts w:ascii="Times New Roman" w:hAnsi="Times New Roman" w:cs="Times New Roman"/>
-          <w:sz w:val="28"/>
-          <w:szCs w:val="28"/>
-        </w:rPr>
-        <w:t>:</w:t>
-      </w:r>
-    </w:p>
-    <w:p>
-      <w:pPr>
-        <w:ind w:firstLine="567"/>
-        <w:rPr>
-          <w:rFonts w:ascii="Times New Roman" w:hAnsi="Times New Roman" w:cs="Times New Roman"/>
-          <w:sz w:val="24"/>
-          <w:szCs w:val="24"/>
-        </w:rPr>
-      </w:pPr>
+        <w:br w:type="page"/>
+      </w:r>
     </w:p>
     <w:p>
       <w:pPr>
@@ -742,7 +805,8 @@
           <w:sz w:val="28"/>
           <w:szCs w:val="28"/>
         </w:rPr>
-        <w:t>Relatórios</w:t>
+        <w:lastRenderedPageBreak/>
+        <w:t>Monitoramento</w:t>
       </w:r>
       <w:r>
         <w:rPr>
@@ -756,22 +820,6 @@
     <w:p>
       <w:pPr>
         <w:ind w:firstLine="567"/>
-        <w:rPr>
-          <w:rFonts w:ascii="Times New Roman" w:hAnsi="Times New Roman" w:cs="Times New Roman"/>
-          <w:sz w:val="24"/>
-          <w:szCs w:val="24"/>
-        </w:rPr>
-      </w:pPr>
-    </w:p>
-    <w:p>
-      <w:pPr>
-        <w:rPr>
-          <w:rFonts w:ascii="Times New Roman" w:hAnsi="Times New Roman" w:cs="Times New Roman"/>
-          <w:sz w:val="28"/>
-          <w:szCs w:val="28"/>
-        </w:rPr>
-      </w:pPr>
-      <w:r>
         <w:rPr>
           <w:rFonts w:ascii="Times New Roman" w:hAnsi="Times New Roman" w:cs="Times New Roman"/>
           <w:b/>
@@ -779,6 +827,97 @@
           <w:sz w:val="28"/>
           <w:szCs w:val="28"/>
         </w:rPr>
+      </w:pPr>
+      <w:r>
+        <w:rPr>
+          <w:rFonts w:ascii="Times New Roman" w:hAnsi="Times New Roman" w:cs="Times New Roman"/>
+          <w:sz w:val="24"/>
+          <w:szCs w:val="24"/>
+        </w:rPr>
+        <w:t>A.</w:t>
+      </w:r>
+      <w:r>
+        <w:rPr>
+          <w:rFonts w:ascii="Times New Roman" w:hAnsi="Times New Roman" w:cs="Times New Roman"/>
+          <w:b/>
+          <w:bCs/>
+          <w:sz w:val="28"/>
+          <w:szCs w:val="28"/>
+        </w:rPr>
+        <w:br w:type="page"/>
+      </w:r>
+    </w:p>
+    <w:p>
+      <w:pPr>
+        <w:rPr>
+          <w:rFonts w:ascii="Times New Roman" w:hAnsi="Times New Roman" w:cs="Times New Roman"/>
+          <w:sz w:val="28"/>
+          <w:szCs w:val="28"/>
+        </w:rPr>
+      </w:pPr>
+      <w:r>
+        <w:rPr>
+          <w:rFonts w:ascii="Times New Roman" w:hAnsi="Times New Roman" w:cs="Times New Roman"/>
+          <w:b/>
+          <w:bCs/>
+          <w:sz w:val="28"/>
+          <w:szCs w:val="28"/>
+        </w:rPr>
+        <w:lastRenderedPageBreak/>
+        <w:t>Relatórios</w:t>
+      </w:r>
+      <w:r>
+        <w:rPr>
+          <w:rFonts w:ascii="Times New Roman" w:hAnsi="Times New Roman" w:cs="Times New Roman"/>
+          <w:sz w:val="28"/>
+          <w:szCs w:val="28"/>
+        </w:rPr>
+        <w:t>:</w:t>
+      </w:r>
+    </w:p>
+    <w:p>
+      <w:pPr>
+        <w:ind w:firstLine="567"/>
+        <w:rPr>
+          <w:rFonts w:ascii="Times New Roman" w:hAnsi="Times New Roman" w:cs="Times New Roman"/>
+          <w:sz w:val="24"/>
+          <w:szCs w:val="24"/>
+        </w:rPr>
+      </w:pPr>
+      <w:r>
+        <w:rPr>
+          <w:rFonts w:ascii="Times New Roman" w:hAnsi="Times New Roman" w:cs="Times New Roman"/>
+          <w:sz w:val="24"/>
+          <w:szCs w:val="24"/>
+        </w:rPr>
+        <w:t>A.</w:t>
+      </w:r>
+      <w:r>
+        <w:rPr>
+          <w:rFonts w:ascii="Times New Roman" w:hAnsi="Times New Roman" w:cs="Times New Roman"/>
+          <w:sz w:val="24"/>
+          <w:szCs w:val="24"/>
+        </w:rPr>
+        <w:br w:type="page"/>
+      </w:r>
+    </w:p>
+    <w:p>
+      <w:pPr>
+        <w:rPr>
+          <w:rFonts w:ascii="Times New Roman" w:hAnsi="Times New Roman" w:cs="Times New Roman"/>
+          <w:sz w:val="28"/>
+          <w:szCs w:val="28"/>
+        </w:rPr>
+      </w:pPr>
+      <w:r>
+        <w:rPr>
+          <w:rFonts w:ascii="Times New Roman" w:hAnsi="Times New Roman" w:cs="Times New Roman"/>
+          <w:b/>
+          <w:bCs/>
+          <w:sz w:val="28"/>
+          <w:szCs w:val="28"/>
+        </w:rPr>
+        <w:lastRenderedPageBreak/>
         <w:t>Otimização</w:t>
       </w:r>
       <w:r>
@@ -1771,6 +1910,7 @@
   <w:style w:type="character" w:default="1" w:styleId="Fontepargpadro">
     <w:name w:val="Default Paragraph Font"/>
     <w:uiPriority w:val="1"/>
+    <w:semiHidden/>
     <w:unhideWhenUsed/>
   </w:style>
   <w:style w:type="table" w:default="1" w:styleId="Tabelanormal">

</xml_diff>